<commit_message>
Updated Sprint 3 Agenda
</commit_message>
<xml_diff>
--- a/Sprint3_Agenda.docx
+++ b/Sprint3_Agenda.docx
@@ -891,7 +891,7 @@
                 <w:szCs w:val="20"/>
                 <w:rtl w:val="0"/>
               </w:rPr>
-              <w:t xml:space="preserve"> Member: S3 DataFlow Diagram</w:t>
+              <w:t xml:space="preserve"> Team Leader: S3 DataFlow Diagram</w:t>
             </w:r>
           </w:p>
         </w:tc>
@@ -1225,7 +1225,7 @@
                 <w:szCs w:val="20"/>
                 <w:rtl w:val="0"/>
               </w:rPr>
-              <w:t xml:space="preserve"> Member: S3 Creating an event Model</w:t>
+              <w:t xml:space="preserve"> Assistant Team Leader: S3 Creating an event Model</w:t>
             </w:r>
           </w:p>
         </w:tc>
@@ -1392,7 +1392,7 @@
                 <w:szCs w:val="20"/>
                 <w:rtl w:val="0"/>
               </w:rPr>
-              <w:t xml:space="preserve">Member: S3 Models and Attributes</w:t>
+              <w:t xml:space="preserve">Member: S3 Models and Associations</w:t>
             </w:r>
           </w:p>
         </w:tc>
@@ -1434,6 +1434,323 @@
               <w:rPr>
                 <w:rtl w:val="0"/>
               </w:rPr>
+            </w:r>
+          </w:p>
+        </w:tc>
+        <w:tc>
+          <w:tcPr>
+            <w:tcBorders>
+              <w:top w:color="000000" w:space="0" w:sz="0" w:val="nil"/>
+              <w:left w:color="000000" w:space="0" w:sz="0" w:val="nil"/>
+              <w:bottom w:color="000000" w:space="0" w:sz="8" w:val="single"/>
+              <w:right w:color="000000" w:space="0" w:sz="8" w:val="single"/>
+            </w:tcBorders>
+            <w:shd w:fill="auto" w:val="clear"/>
+            <w:tcMar>
+              <w:top w:w="100.0" w:type="dxa"/>
+              <w:left w:w="100.0" w:type="dxa"/>
+              <w:bottom w:w="100.0" w:type="dxa"/>
+              <w:right w:w="100.0" w:type="dxa"/>
+            </w:tcMar>
+            <w:vAlign w:val="top"/>
+          </w:tcPr>
+          <w:p>
+            <w:pPr>
+              <w:spacing w:after="60" w:before="60" w:lineRule="auto"/>
+              <w:ind w:left="20" w:firstLine="0"/>
+              <w:rPr>
+                <w:sz w:val="20"/>
+                <w:szCs w:val="20"/>
+              </w:rPr>
+            </w:pPr>
+            <w:r>
+              <w:rPr>
+                <w:rtl w:val="0"/>
+              </w:rPr>
+            </w:r>
+          </w:p>
+        </w:tc>
+      </w:tr>
+      <w:tr>
+        <w:trPr>
+          <w:trHeight w:val="545" w:hRule="atLeast"/>
+        </w:trPr>
+        <w:tc>
+          <w:tcPr>
+            <w:tcBorders>
+              <w:top w:color="000000" w:space="0" w:sz="0" w:val="nil"/>
+              <w:left w:color="000000" w:space="0" w:sz="8" w:val="single"/>
+              <w:bottom w:color="000000" w:space="0" w:sz="8" w:val="single"/>
+              <w:right w:color="000000" w:space="0" w:sz="8" w:val="dotted"/>
+            </w:tcBorders>
+            <w:shd w:fill="auto" w:val="clear"/>
+            <w:tcMar>
+              <w:top w:w="100.0" w:type="dxa"/>
+              <w:left w:w="100.0" w:type="dxa"/>
+              <w:bottom w:w="100.0" w:type="dxa"/>
+              <w:right w:w="100.0" w:type="dxa"/>
+            </w:tcMar>
+            <w:vAlign w:val="top"/>
+          </w:tcPr>
+          <w:p>
+            <w:pPr>
+              <w:spacing w:after="60" w:before="60" w:lineRule="auto"/>
+              <w:ind w:left="20" w:firstLine="0"/>
+              <w:rPr>
+                <w:sz w:val="20"/>
+                <w:szCs w:val="20"/>
+              </w:rPr>
+            </w:pPr>
+            <w:r>
+              <w:rPr>
+                <w:sz w:val="20"/>
+                <w:szCs w:val="20"/>
+                <w:rtl w:val="0"/>
+              </w:rPr>
+              <w:t xml:space="preserve">Jalen Young</w:t>
+            </w:r>
+          </w:p>
+        </w:tc>
+        <w:tc>
+          <w:tcPr>
+            <w:tcBorders>
+              <w:top w:color="000000" w:space="0" w:sz="0" w:val="nil"/>
+              <w:left w:color="000000" w:space="0" w:sz="0" w:val="nil"/>
+              <w:bottom w:color="000000" w:space="0" w:sz="8" w:val="single"/>
+              <w:right w:color="000000" w:space="0" w:sz="8" w:val="dotted"/>
+            </w:tcBorders>
+            <w:shd w:fill="auto" w:val="clear"/>
+            <w:tcMar>
+              <w:top w:w="100.0" w:type="dxa"/>
+              <w:left w:w="100.0" w:type="dxa"/>
+              <w:bottom w:w="100.0" w:type="dxa"/>
+              <w:right w:w="100.0" w:type="dxa"/>
+            </w:tcMar>
+            <w:vAlign w:val="top"/>
+          </w:tcPr>
+          <w:p>
+            <w:pPr>
+              <w:spacing w:after="60" w:before="60" w:lineRule="auto"/>
+              <w:ind w:left="20" w:firstLine="0"/>
+              <w:rPr>
+                <w:sz w:val="20"/>
+                <w:szCs w:val="20"/>
+              </w:rPr>
+            </w:pPr>
+            <w:r>
+              <w:rPr>
+                <w:sz w:val="20"/>
+                <w:szCs w:val="20"/>
+                <w:rtl w:val="0"/>
+              </w:rPr>
+              <w:t xml:space="preserve">Member: S3 Models and Associations</w:t>
+            </w:r>
+          </w:p>
+          <w:p>
+            <w:pPr>
+              <w:spacing w:after="60" w:before="60" w:lineRule="auto"/>
+              <w:ind w:left="20" w:firstLine="0"/>
+              <w:rPr>
+                <w:sz w:val="20"/>
+                <w:szCs w:val="20"/>
+              </w:rPr>
+            </w:pPr>
+            <w:r>
+              <w:rPr>
+                <w:sz w:val="20"/>
+                <w:szCs w:val="20"/>
+                <w:rtl w:val="0"/>
+              </w:rPr>
+              <w:t xml:space="preserve">S3: Mo</w:t>
+            </w:r>
+          </w:p>
+        </w:tc>
+        <w:tc>
+          <w:tcPr>
+            <w:tcBorders>
+              <w:top w:color="000000" w:space="0" w:sz="0" w:val="nil"/>
+              <w:left w:color="000000" w:space="0" w:sz="0" w:val="nil"/>
+              <w:bottom w:color="000000" w:space="0" w:sz="8" w:val="single"/>
+              <w:right w:color="000000" w:space="0" w:sz="8" w:val="dotted"/>
+            </w:tcBorders>
+            <w:shd w:fill="auto" w:val="clear"/>
+            <w:tcMar>
+              <w:top w:w="100.0" w:type="dxa"/>
+              <w:left w:w="100.0" w:type="dxa"/>
+              <w:bottom w:w="100.0" w:type="dxa"/>
+              <w:right w:w="100.0" w:type="dxa"/>
+            </w:tcMar>
+            <w:vAlign w:val="top"/>
+          </w:tcPr>
+          <w:p>
+            <w:pPr>
+              <w:spacing w:after="60" w:before="60" w:lineRule="auto"/>
+              <w:ind w:left="20" w:firstLine="0"/>
+              <w:rPr>
+                <w:sz w:val="20"/>
+                <w:szCs w:val="20"/>
+              </w:rPr>
+            </w:pPr>
+            <w:r>
+              <w:rPr>
+                <w:sz w:val="24"/>
+                <w:szCs w:val="24"/>
+                <w:rtl w:val="0"/>
+              </w:rPr>
+              <w:t xml:space="preserve">Jyoung13@uncc.edu</w:t>
+            </w:r>
+            <w:r>
+              <w:rPr>
+                <w:rtl w:val="0"/>
+              </w:rPr>
+            </w:r>
+          </w:p>
+        </w:tc>
+        <w:tc>
+          <w:tcPr>
+            <w:tcBorders>
+              <w:top w:color="000000" w:space="0" w:sz="0" w:val="nil"/>
+              <w:left w:color="000000" w:space="0" w:sz="0" w:val="nil"/>
+              <w:bottom w:color="000000" w:space="0" w:sz="8" w:val="single"/>
+              <w:right w:color="000000" w:space="0" w:sz="8" w:val="single"/>
+            </w:tcBorders>
+            <w:shd w:fill="auto" w:val="clear"/>
+            <w:tcMar>
+              <w:top w:w="100.0" w:type="dxa"/>
+              <w:left w:w="100.0" w:type="dxa"/>
+              <w:bottom w:w="100.0" w:type="dxa"/>
+              <w:right w:w="100.0" w:type="dxa"/>
+            </w:tcMar>
+            <w:vAlign w:val="top"/>
+          </w:tcPr>
+          <w:p>
+            <w:pPr>
+              <w:spacing w:after="60" w:before="60" w:lineRule="auto"/>
+              <w:ind w:left="20" w:firstLine="0"/>
+              <w:rPr>
+                <w:sz w:val="20"/>
+                <w:szCs w:val="20"/>
+              </w:rPr>
+            </w:pPr>
+            <w:r>
+              <w:rPr>
+                <w:rtl w:val="0"/>
+              </w:rPr>
+            </w:r>
+          </w:p>
+        </w:tc>
+      </w:tr>
+      <w:tr>
+        <w:trPr>
+          <w:trHeight w:val="545" w:hRule="atLeast"/>
+        </w:trPr>
+        <w:tc>
+          <w:tcPr>
+            <w:tcBorders>
+              <w:top w:color="000000" w:space="0" w:sz="0" w:val="nil"/>
+              <w:left w:color="000000" w:space="0" w:sz="8" w:val="single"/>
+              <w:bottom w:color="000000" w:space="0" w:sz="8" w:val="single"/>
+              <w:right w:color="000000" w:space="0" w:sz="8" w:val="dotted"/>
+            </w:tcBorders>
+            <w:shd w:fill="auto" w:val="clear"/>
+            <w:tcMar>
+              <w:top w:w="100.0" w:type="dxa"/>
+              <w:left w:w="100.0" w:type="dxa"/>
+              <w:bottom w:w="100.0" w:type="dxa"/>
+              <w:right w:w="100.0" w:type="dxa"/>
+            </w:tcMar>
+            <w:vAlign w:val="top"/>
+          </w:tcPr>
+          <w:p>
+            <w:pPr>
+              <w:spacing w:after="60" w:before="60" w:lineRule="auto"/>
+              <w:ind w:left="20" w:firstLine="0"/>
+              <w:rPr>
+                <w:sz w:val="20"/>
+                <w:szCs w:val="20"/>
+              </w:rPr>
+            </w:pPr>
+            <w:r>
+              <w:rPr>
+                <w:sz w:val="20"/>
+                <w:szCs w:val="20"/>
+                <w:rtl w:val="0"/>
+              </w:rPr>
+              <w:t xml:space="preserve">Ethan Van</w:t>
+              <w:tab/>
+              <w:tab/>
+            </w:r>
+          </w:p>
+        </w:tc>
+        <w:tc>
+          <w:tcPr>
+            <w:tcBorders>
+              <w:top w:color="000000" w:space="0" w:sz="0" w:val="nil"/>
+              <w:left w:color="000000" w:space="0" w:sz="0" w:val="nil"/>
+              <w:bottom w:color="000000" w:space="0" w:sz="8" w:val="single"/>
+              <w:right w:color="000000" w:space="0" w:sz="8" w:val="dotted"/>
+            </w:tcBorders>
+            <w:shd w:fill="auto" w:val="clear"/>
+            <w:tcMar>
+              <w:top w:w="100.0" w:type="dxa"/>
+              <w:left w:w="100.0" w:type="dxa"/>
+              <w:bottom w:w="100.0" w:type="dxa"/>
+              <w:right w:w="100.0" w:type="dxa"/>
+            </w:tcMar>
+            <w:vAlign w:val="top"/>
+          </w:tcPr>
+          <w:p>
+            <w:pPr>
+              <w:spacing w:after="60" w:before="60" w:lineRule="auto"/>
+              <w:ind w:left="20" w:firstLine="0"/>
+              <w:rPr>
+                <w:sz w:val="20"/>
+                <w:szCs w:val="20"/>
+              </w:rPr>
+            </w:pPr>
+            <w:r>
+              <w:rPr>
+                <w:sz w:val="20"/>
+                <w:szCs w:val="20"/>
+                <w:rtl w:val="0"/>
+              </w:rPr>
+              <w:t xml:space="preserve">Member: S3 Models and Associations</w:t>
+            </w:r>
+          </w:p>
+        </w:tc>
+        <w:tc>
+          <w:tcPr>
+            <w:tcBorders>
+              <w:top w:color="000000" w:space="0" w:sz="0" w:val="nil"/>
+              <w:left w:color="000000" w:space="0" w:sz="0" w:val="nil"/>
+              <w:bottom w:color="000000" w:space="0" w:sz="8" w:val="single"/>
+              <w:right w:color="000000" w:space="0" w:sz="8" w:val="dotted"/>
+            </w:tcBorders>
+            <w:shd w:fill="auto" w:val="clear"/>
+            <w:tcMar>
+              <w:top w:w="100.0" w:type="dxa"/>
+              <w:left w:w="100.0" w:type="dxa"/>
+              <w:bottom w:w="100.0" w:type="dxa"/>
+              <w:right w:w="100.0" w:type="dxa"/>
+            </w:tcMar>
+            <w:vAlign w:val="top"/>
+          </w:tcPr>
+          <w:p>
+            <w:pPr>
+              <w:spacing w:after="60" w:before="60" w:lineRule="auto"/>
+              <w:ind w:left="20" w:firstLine="0"/>
+              <w:rPr>
+                <w:sz w:val="20"/>
+                <w:szCs w:val="20"/>
+              </w:rPr>
+            </w:pPr>
+            <w:r>
+              <w:rPr>
+                <w:sz w:val="20"/>
+                <w:szCs w:val="20"/>
+                <w:rtl w:val="0"/>
+              </w:rPr>
+              <w:t xml:space="preserve">Evang1@uncc.edu</w:t>
             </w:r>
           </w:p>
         </w:tc>

</xml_diff>